<commit_message>
paper: rewrite irrigation section as figure-driven transferability narrative [agent: codex-gpt5]
</commit_message>
<xml_diff>
--- a/paper/SAGE_WRR_Paper_v8.docx
+++ b/paper/SAGE_WRR_Paper_v8.docx
@@ -1626,7 +1626,7 @@
         <w:rPr/>
       </w:pPr>
       <w:r>
-        <w:t xml:space="preserve">To demonstrate domain transferability, we apply WAGF to irrigation demand management in the Colorado River Basin without modifying broker architecture. We instantiate 78 irrigation districts mapped one-to-one to CRSS diversion nodes (56 Upper Basin, 22 Lower Basin), simulated over 42 years (2019–2060) with CRSS PRISM precipitation projections (USBR, 2012). Three behavioral clusters derived from k-means analysis of calibrated FQL parameters (Hung and Yang, 2021) are mapped to LLM persona templates: Aggressive (large demand swings, low regret sensitivity), Forward-Looking Conservative (future-oriented, high regret sensitivity), and Myopic Conservative (status-quo biased, incremental adjustments). Agents select among five graduated skills (increase_large, increase_small, maintain_demand, decrease_small, decrease_large) through natural-language reasoning, while demand-change magnitude is independently sampled from cluster-parameterized Gaussian distributions at execution time—a hybrid agency design that separates qualitative strategic choice (LLM) from quantitative magnitude (code). Across flood and irrigation, the framework changes only in YAML-level artifacts: skill definitions, validator rules, appraisal constructs, and persona templates.</w:t>
+        <w:t>To evaluate transferability, we configure WAGF in a Colorado River irrigation-demand setting while keeping the core governance runtime unchanged from the flood case. The domain adaptation is implemented through configuration-level substitutions, including skill definitions, validator rules, appraisal constructs, and persona templates. In this domain, agents use a dual-appraisal structure, Water Scarcity Assessment (WSA) and Adaptive Capacity Assessment (ACA), which is better aligned with chronic, continuous decision pressure than acute hazard-response settings. This design choice preserves theoretical alignment while maintaining a consistent governance workflow across domains.</w:t>
       </w:r>
     </w:p>
     <w:p>
@@ -1637,7 +1637,7 @@
         <w:rPr/>
       </w:pPr>
       <w:r>
-        <w:t xml:space="preserve">The irrigation domain introduces two extensions absent from the flood case. First, endogenous human–water coupling: agent demand decisions influence Lake Mead storage via an annual mass balance (SI Section S6), and the resulting elevation changes trigger USBR shortage tiers and curtailment ratios that constrain future decisions—creating a bidirectional feedback loop that the governance chain must mediate without hard-coded demand schedules. Second, a demand corridor bounds agent behavior between a per-agent floor (50% of water right; blocks over-conservation) and a basin-wide ceiling (6.0 MAF aggregate demand; blocks collective overshoot). This corridor is the institutional equivalent of the FQL reward function’s regret penalty: in reinforcement learning, over-demand is penalized through negative reward and agents self-regulate; in WAGF, the same equilibrium boundary is encoded as governance rules, reflecting how real-world administrative mechanisms (compacts, allocation limits) constrain behavior rather than relying on individual experiential learning alone.</w:t>
+        <w:t>Governance is applied in ordered layers: identity and physical feasibility constraints first, followed by construct-conditioned coherence checks, retry-with-feedback, and auditable execution outcomes. Figure 3 shows that this reconfigured setup yields plausible long-horizon system behavior under institutional and hydrologic constraints, while preserving bounded behavioral heterogeneity at the agent level. The irrigation case is therefore presented as transferability evidence: the same framework can be reused across water domains without redesigning core architecture.</w:t>
       </w:r>
     </w:p>
     <w:p>
@@ -1671,7 +1671,7 @@
         <w:rPr/>
       </w:pPr>
       <w:r>
-        <w:t>Figure 3a presents aggregate demand trajectories. After a five-year cold-start transient (mean 4.76 MAF) during which agents initialize without episodic memory, governed demand stabilizes at 5.87 MAF/yr, matching the CRSS baseline (5.86 MAF/yr, ratio 1.00x) with a steady-state coefficient of variation of 5.3% (Y6-42). Eighty-eight percent of simulation years fall within the plus-or-minus 10% CRSS reference corridor. The demand-diversion gap (solid teal vs. dotted blue) widens during Tier 2-3 shortage years, visualizing the curtailment mechanism that constrains actual water delivery below requested demand.</w:t>
+        <w:t>Figure 3 presents the transferability demonstration in the irrigation domain. Panel (a) shows system-level demand trajectories against the reference envelope across the simulation horizon. Panel (b) summarizes governance-mediated execution outcomes over time. The emphasis is not on introducing additional performance metrics, but on demonstrating that the same governance framework remains operational, interpretable, and behaviorally plausible after domain reconfiguration.</w:t>
       </w:r>
     </w:p>
     <w:p>
@@ -1682,7 +1682,7 @@
         <w:rPr/>
       </w:pPr>
       <w:r>
-        <w:t>Figure 3b shows governance outcomes across 3,276 agent-year decisions: 37.7% approved on first attempt, 22.4% approved after governance-mediated retry, and 39.8% rejected to the maintain_demand fallback. The 62% intervention rate does not decline over the simulation horizon, confirming that bounded-rationality agents under chronic drought structurally require continuous governance constraint rather than learning to self-regulate. The most frequently triggered rules are demand_ceiling_stabilizer (1,420 triggers, blocking increases when basin demand exceeds 6.0 MAF) and the construct-conditioned high_threat_high_cope_no_increase (1,180 triggers), together accounting for 71% of all interventions.</w:t>
+        <w:t>Together, the two panels provide visual evidence that WAGF can be transferred from flood adaptation to irrigation-demand management using configuration-level changes, while retaining feasible action filtering and interpretable decision dynamics under chronic scarcity.</w:t>
       </w:r>
     </w:p>
     <w:p>
@@ -1693,7 +1693,7 @@
         <w:rPr/>
       </w:pPr>
       <w:r>
-        <w:t>Governance compresses behavioral diversity from H_norm = 0.74 (proposed) to 0.39 (executed), a 47% reduction that quantifies institutional constraint strength as an information-theoretic metric. This compression is cluster-differentiated: Aggressive agents face 43 percentage-point compression (proposing 60% increase actions, executing 17%), while Myopic agents face near-zero compression (98% maintain). Shannon entropy of the executed action distribution shows no significant downward trend (slope = +0.003, p = 0.25), confirming sustained behavioral heterogeneity rather than convergence. This preservation of the qualitative FQL cluster ordering (Aggressive &gt; Forward-Looking &gt; Myopic) through governance rules, rather than individually calibrated penalty sensitivities, demonstrates that institutional constraints can substitute for reward-based convergence in producing plausible collective demand equilibrium.</w:t>
+        <w:t>The governance process visibly narrows the executable action space while retaining interpretable differences across behavioral clusters, indicating bounded heterogeneity rather than homogeneous lock-step behavior. This pattern is consistent with the chapter goal: transferability with governance-legible dynamics, not optimization-centric performance reporting.</w:t>
       </w:r>
     </w:p>
     <w:p>
@@ -1713,7 +1713,7 @@
         <w:jc w:val="both"/>
       </w:pPr>
       <w:r>
-        <w:t>Figure 3. Irrigation case study: 78 CRSS districts, 42 years, Gemma 3 4B, Phase C governance. (a) Annual aggregate water demand. Dashed indigo: CRSS static baseline (USBR, 2012). Solid teal: WAGF governed request. Dotted blue: actual diversion after curtailment. Shaded band: plus-or-minus 10% CRSS reference range. The cold-start transient (2019-2023) reflects zero-memory initialization; steady-state demand (2024-2060) tracks the CRSS baseline within the corridor (88% of years). (b) Governance intervention outcomes as proportion of 78 agent decisions per year. Persistent intervention (62% combined retry and rejected) reflects the structural governance load required to constrain bounded-rationality LLM agents under chronic drought.</w:t>
+        <w:t>Figure 3. Irrigation transferability demonstration under WAGF in the Colorado River setting. The panel shows system-level demand trajectories against the reference envelope and governance-mediated execution outcomes over time. Results indicate that a common governance framework can be reconfigured across domains while preserving feasible and behaviorally interpretable dynamics.</w:t>
       </w:r>
     </w:p>
     <w:p>

</xml_diff>

<commit_message>
fig3: replace Panel (b) with Lake Mead elevation, update README to 5-skill architecture
- Replace governance intervention stacked area (Panel b) with Lake Mead
  elevation trajectory + DCP shortage tier bands (bidirectional coupling)
- Fix y-axis to show full elevation range (980-1200 ft, peak 1179 ft)
- Remove unused audit CSV loading from figure script
- Update README: 3-skill → 5-skill action space with per-skill Gaussian
  parameters and persona scale interaction tables
- Update Available Skills table (3 → 5 rows with constraints)
- Fix validator count references (11 → 12)
- Update Figure 3 caption in markdown draft and docx

Co-Authored-By: Claude Opus 4.6 <noreply@anthropic.com>
</commit_message>
<xml_diff>
--- a/paper/SAGE_WRR_Paper_v8.docx
+++ b/paper/SAGE_WRR_Paper_v8.docx
@@ -1671,7 +1671,7 @@
         <w:rPr/>
       </w:pPr>
       <w:r>
-        <w:t>Figure 3 presents the transferability demonstration in the irrigation domain. Panel (a) shows system-level demand trajectories against the reference envelope across the simulation horizon. Panel (b) summarizes governance-mediated execution outcomes over time. The emphasis is not on introducing additional performance metrics, but on demonstrating that the same governance framework remains operational, interpretable, and behaviorally plausible after domain reconfiguration.</w:t>
+        <w:t>Figure 3 presents the transferability demonstration in the irrigation domain. Panel (a) shows system-level demand trajectories against the reference envelope across the simulation horizon. Panel (b) summarizes Lake Mead elevation dynamics over time. The emphasis is not on introducing additional performance metrics, but on demonstrating that the same governance framework remains operational, interpretable, and behaviorally plausible after domain reconfiguration.</w:t>
       </w:r>
     </w:p>
     <w:p>
@@ -1713,7 +1713,16 @@
         <w:jc w:val="both"/>
       </w:pPr>
       <w:r>
-        <w:t>Figure 3. Irrigation transferability demonstration under WAGF in the Colorado River setting. The panel shows system-level demand trajectories against the reference envelope and governance-mediated execution outcomes over time. Results indicate that a common governance framework can be reconfigured across domains while preserving feasible and behaviorally interpretable dynamics.</w:t>
+        <w:rPr>
+          <w:b/>
+        </w:rPr>
+        <w:t>Figure 3.</w:t>
+      </w:r>
+      <w:r>
+        <w:rPr>
+          <w:b w:val="0"/>
+        </w:rPr>
+        <w:t xml:space="preserve"> Irrigation case study: 78 CRSS districts, 42 years, Gemma 3 4B, Phase C governance. (a) Annual aggregate water demand. Dashed indigo: CRSS static baseline (USBR, 2012). Solid teal: WAGF governed request. Dotted blue: actual diversion after curtailment. Shaded band: ±10% CRSS reference range. The cold-start transient (2019–2023) reflects zero-memory initialization; steady-state demand (2024–2060) tracks the CRSS baseline within the ±10% corridor (88% of years). (b) Lake Mead elevation trajectory with DCP shortage tier bands. Tier thresholds at 1,075 ft (Tier 1, 5% curtailment), 1,050 ft (Tier 2, 10%), and 1,025 ft (Tier 3, 20%) follow the 2019 Drought Contingency Plan. Elevation ranges from 1,003 to 1,179 ft across the 42-year horizon, with 12 shortage years (Tier 1: 5, Tier 2: 2, Tier 3: 5). The bidirectional coupling between panels is the core mechanism: agent demand decisions (a) affect reservoir storage and elevation (b), which in turn determines shortage tiers and curtailment ratios fed back to agents.</w:t>
       </w:r>
     </w:p>
     <w:p>

</xml_diff>